<commit_message>
new images and some doc update
</commit_message>
<xml_diff>
--- a/Doc/CachalotUserGuide.docx
+++ b/Doc/CachalotUserGuide.docx
@@ -17,6 +17,13 @@
         </w:rPr>
         <w:t>Cachalot DB</w:t>
       </w:r>
+      <w:r>
+        <w:rPr>
+          <w:rFonts w:ascii="Elephant" w:hAnsi="Elephant"/>
+          <w:lang w:val="en-US"/>
+        </w:rPr>
+        <w:t xml:space="preserve"> - version 1.0.4</w:t>
+      </w:r>
     </w:p>
     <w:p>
       <w:pPr>
@@ -47,9 +54,9 @@
         </w:rPr>
         <w:drawing>
           <wp:inline distT="0" distB="0" distL="0" distR="0">
-            <wp:extent cx="3721100" cy="3721100"/>
+            <wp:extent cx="5760720" cy="5760720"/>
             <wp:effectExtent l="0" t="0" r="0" b="0"/>
-            <wp:docPr id="4" name="Image 4" descr="fin, sea, underwater, whale icon"/>
+            <wp:docPr id="6" name="Image 5" descr="cachalot_512.png"/>
             <wp:cNvGraphicFramePr>
               <a:graphicFrameLocks xmlns:a="http://schemas.openxmlformats.org/drawingml/2006/main" noChangeAspect="1"/>
             </wp:cNvGraphicFramePr>
@@ -57,36 +64,23 @@
               <a:graphicData uri="http://schemas.openxmlformats.org/drawingml/2006/picture">
                 <pic:pic xmlns:pic="http://schemas.openxmlformats.org/drawingml/2006/picture">
                   <pic:nvPicPr>
-                    <pic:cNvPr id="0" name="Picture 11" descr="fin, sea, underwater, whale icon"/>
-                    <pic:cNvPicPr>
-                      <a:picLocks noChangeAspect="1" noChangeArrowheads="1"/>
-                    </pic:cNvPicPr>
+                    <pic:cNvPr id="0" name="cachalot_512.png"/>
+                    <pic:cNvPicPr/>
                   </pic:nvPicPr>
                   <pic:blipFill>
-                    <a:blip r:embed="rId8" cstate="print">
-                      <a:extLst>
-                        <a:ext uri="{28A0092B-C50C-407E-A947-70E740481C1C}">
-                          <a14:useLocalDpi xmlns:a14="http://schemas.microsoft.com/office/drawing/2010/main" xmlns:wps="http://schemas.microsoft.com/office/word/2010/wordprocessingShape" xmlns:wpi="http://schemas.microsoft.com/office/word/2010/wordprocessingInk" xmlns:wpg="http://schemas.microsoft.com/office/word/2010/wordprocessingGroup" xmlns:w16se="http://schemas.microsoft.com/office/word/2015/wordml/symex" xmlns:w16cid="http://schemas.microsoft.com/office/word/2016/wordml/cid" xmlns:w15="http://schemas.microsoft.com/office/word/2012/wordml" xmlns:w14="http://schemas.microsoft.com/office/word/2010/wordml" xmlns:w="http://schemas.openxmlformats.org/wordprocessingml/2006/main" xmlns:w10="urn:schemas-microsoft-com:office:word" xmlns:wp14="http://schemas.microsoft.com/office/word/2010/wordprocessingDrawing" xmlns:v="urn:schemas-microsoft-com:vml" xmlns:o="urn:schemas-microsoft-com:office:office" xmlns:am3d="http://schemas.microsoft.com/office/drawing/2017/model3d" xmlns:aink="http://schemas.microsoft.com/office/drawing/2016/ink" xmlns:mc="http://schemas.openxmlformats.org/markup-compatibility/2006" xmlns:cx8="http://schemas.microsoft.com/office/drawing/2016/5/14/chartex" xmlns:cx7="http://schemas.microsoft.com/office/drawing/2016/5/13/chartex" xmlns:cx6="http://schemas.microsoft.com/office/drawing/2016/5/12/chartex" xmlns:cx5="http://schemas.microsoft.com/office/drawing/2016/5/11/chartex" xmlns:cx4="http://schemas.microsoft.com/office/drawing/2016/5/10/chartex" xmlns:cx3="http://schemas.microsoft.com/office/drawing/2016/5/9/chartex" xmlns:cx2="http://schemas.microsoft.com/office/drawing/2015/10/21/chartex" xmlns:cx1="http://schemas.microsoft.com/office/drawing/2015/9/8/chartex" xmlns:cx="http://schemas.microsoft.com/office/drawing/2014/chartex" xmlns:wpc="http://schemas.microsoft.com/office/word/2010/wordprocessingCanvas" xmlns="" val="0"/>
-                        </a:ext>
-                      </a:extLst>
-                    </a:blip>
-                    <a:srcRect/>
+                    <a:blip r:embed="rId8" cstate="print"/>
                     <a:stretch>
                       <a:fillRect/>
                     </a:stretch>
                   </pic:blipFill>
-                  <pic:spPr bwMode="auto">
+                  <pic:spPr>
                     <a:xfrm>
                       <a:off x="0" y="0"/>
-                      <a:ext cx="3721100" cy="3721100"/>
+                      <a:ext cx="5760720" cy="5760720"/>
                     </a:xfrm>
                     <a:prstGeom prst="rect">
                       <a:avLst/>
                     </a:prstGeom>
-                    <a:noFill/>
-                    <a:ln>
-                      <a:noFill/>
-                    </a:ln>
                   </pic:spPr>
                 </pic:pic>
               </a:graphicData>
@@ -94,6 +88,24 @@
           </wp:inline>
         </w:drawing>
       </w:r>
+    </w:p>
+    <w:p>
+      <w:pPr>
+        <w:pStyle w:val="Titre"/>
+        <w:jc w:val="center"/>
+        <w:rPr>
+          <w:lang w:val="en-US"/>
+        </w:rPr>
+      </w:pPr>
+    </w:p>
+    <w:p>
+      <w:pPr>
+        <w:pStyle w:val="Titre"/>
+        <w:jc w:val="center"/>
+        <w:rPr>
+          <w:lang w:val="en-US"/>
+        </w:rPr>
+      </w:pPr>
     </w:p>
     <w:p>
       <w:pPr>
@@ -204,7 +216,7 @@
             </w:rPr>
             <w:fldChar w:fldCharType="separate"/>
           </w:r>
-          <w:hyperlink w:anchor="_Toc528996602" w:history="1">
+          <w:hyperlink w:anchor="_Toc536561318" w:history="1">
             <w:r>
               <w:rPr>
                 <w:rStyle w:val="Lienhypertexte"/>
@@ -232,7 +244,7 @@
                 <w:noProof/>
                 <w:webHidden/>
               </w:rPr>
-              <w:instrText xml:space="preserve"> PAGEREF _Toc528996602 \h </w:instrText>
+              <w:instrText xml:space="preserve"> PAGEREF _Toc536561318 \h </w:instrText>
             </w:r>
             <w:r>
               <w:rPr>
@@ -275,7 +287,7 @@
               <w:lang w:eastAsia="fr-FR"/>
             </w:rPr>
           </w:pPr>
-          <w:hyperlink w:anchor="_Toc528996603" w:history="1">
+          <w:hyperlink w:anchor="_Toc536561319" w:history="1">
             <w:r>
               <w:rPr>
                 <w:rStyle w:val="Lienhypertexte"/>
@@ -303,7 +315,7 @@
                 <w:noProof/>
                 <w:webHidden/>
               </w:rPr>
-              <w:instrText xml:space="preserve"> PAGEREF _Toc528996603 \h </w:instrText>
+              <w:instrText xml:space="preserve"> PAGEREF _Toc536561319 \h </w:instrText>
             </w:r>
             <w:r>
               <w:rPr>
@@ -346,7 +358,7 @@
               <w:lang w:eastAsia="fr-FR"/>
             </w:rPr>
           </w:pPr>
-          <w:hyperlink w:anchor="_Toc528996604" w:history="1">
+          <w:hyperlink w:anchor="_Toc536561320" w:history="1">
             <w:r>
               <w:rPr>
                 <w:rStyle w:val="Lienhypertexte"/>
@@ -374,7 +386,7 @@
                 <w:noProof/>
                 <w:webHidden/>
               </w:rPr>
-              <w:instrText xml:space="preserve"> PAGEREF _Toc528996604 \h </w:instrText>
+              <w:instrText xml:space="preserve"> PAGEREF _Toc536561320 \h </w:instrText>
             </w:r>
             <w:r>
               <w:rPr>
@@ -418,7 +430,7 @@
               <w:lang w:eastAsia="fr-FR"/>
             </w:rPr>
           </w:pPr>
-          <w:hyperlink w:anchor="_Toc528996605" w:history="1">
+          <w:hyperlink w:anchor="_Toc536561321" w:history="1">
             <w:r>
               <w:rPr>
                 <w:rStyle w:val="Lienhypertexte"/>
@@ -462,7 +474,7 @@
                 <w:noProof/>
                 <w:webHidden/>
               </w:rPr>
-              <w:instrText xml:space="preserve"> PAGEREF _Toc528996605 \h </w:instrText>
+              <w:instrText xml:space="preserve"> PAGEREF _Toc536561321 \h </w:instrText>
             </w:r>
             <w:r>
               <w:rPr>
@@ -506,7 +518,7 @@
               <w:lang w:eastAsia="fr-FR"/>
             </w:rPr>
           </w:pPr>
-          <w:hyperlink w:anchor="_Toc528996606" w:history="1">
+          <w:hyperlink w:anchor="_Toc536561322" w:history="1">
             <w:r>
               <w:rPr>
                 <w:rStyle w:val="Lienhypertexte"/>
@@ -550,7 +562,7 @@
                 <w:noProof/>
                 <w:webHidden/>
               </w:rPr>
-              <w:instrText xml:space="preserve"> PAGEREF _Toc528996606 \h </w:instrText>
+              <w:instrText xml:space="preserve"> PAGEREF _Toc536561322 \h </w:instrText>
             </w:r>
             <w:r>
               <w:rPr>
@@ -594,7 +606,7 @@
               <w:lang w:eastAsia="fr-FR"/>
             </w:rPr>
           </w:pPr>
-          <w:hyperlink w:anchor="_Toc528996607" w:history="1">
+          <w:hyperlink w:anchor="_Toc536561323" w:history="1">
             <w:r>
               <w:rPr>
                 <w:rStyle w:val="Lienhypertexte"/>
@@ -638,7 +650,7 @@
                 <w:noProof/>
                 <w:webHidden/>
               </w:rPr>
-              <w:instrText xml:space="preserve"> PAGEREF _Toc528996607 \h </w:instrText>
+              <w:instrText xml:space="preserve"> PAGEREF _Toc536561323 \h </w:instrText>
             </w:r>
             <w:r>
               <w:rPr>
@@ -681,7 +693,7 @@
               <w:lang w:eastAsia="fr-FR"/>
             </w:rPr>
           </w:pPr>
-          <w:hyperlink w:anchor="_Toc528996608" w:history="1">
+          <w:hyperlink w:anchor="_Toc536561324" w:history="1">
             <w:r>
               <w:rPr>
                 <w:rStyle w:val="Lienhypertexte"/>
@@ -709,7 +721,7 @@
                 <w:noProof/>
                 <w:webHidden/>
               </w:rPr>
-              <w:instrText xml:space="preserve"> PAGEREF _Toc528996608 \h </w:instrText>
+              <w:instrText xml:space="preserve"> PAGEREF _Toc536561324 \h </w:instrText>
             </w:r>
             <w:r>
               <w:rPr>
@@ -752,7 +764,7 @@
               <w:lang w:eastAsia="fr-FR"/>
             </w:rPr>
           </w:pPr>
-          <w:hyperlink w:anchor="_Toc528996609" w:history="1">
+          <w:hyperlink w:anchor="_Toc536561325" w:history="1">
             <w:r>
               <w:rPr>
                 <w:rStyle w:val="Lienhypertexte"/>
@@ -780,7 +792,7 @@
                 <w:noProof/>
                 <w:webHidden/>
               </w:rPr>
-              <w:instrText xml:space="preserve"> PAGEREF _Toc528996609 \h </w:instrText>
+              <w:instrText xml:space="preserve"> PAGEREF _Toc536561325 \h </w:instrText>
             </w:r>
             <w:r>
               <w:rPr>
@@ -823,7 +835,7 @@
               <w:lang w:eastAsia="fr-FR"/>
             </w:rPr>
           </w:pPr>
-          <w:hyperlink w:anchor="_Toc528996610" w:history="1">
+          <w:hyperlink w:anchor="_Toc536561326" w:history="1">
             <w:r>
               <w:rPr>
                 <w:rStyle w:val="Lienhypertexte"/>
@@ -851,7 +863,7 @@
                 <w:noProof/>
                 <w:webHidden/>
               </w:rPr>
-              <w:instrText xml:space="preserve"> PAGEREF _Toc528996610 \h </w:instrText>
+              <w:instrText xml:space="preserve"> PAGEREF _Toc536561326 \h </w:instrText>
             </w:r>
             <w:r>
               <w:rPr>
@@ -894,7 +906,7 @@
               <w:lang w:eastAsia="fr-FR"/>
             </w:rPr>
           </w:pPr>
-          <w:hyperlink w:anchor="_Toc528996611" w:history="1">
+          <w:hyperlink w:anchor="_Toc536561327" w:history="1">
             <w:r>
               <w:rPr>
                 <w:rStyle w:val="Lienhypertexte"/>
@@ -922,7 +934,7 @@
                 <w:noProof/>
                 <w:webHidden/>
               </w:rPr>
-              <w:instrText xml:space="preserve"> PAGEREF _Toc528996611 \h </w:instrText>
+              <w:instrText xml:space="preserve"> PAGEREF _Toc536561327 \h </w:instrText>
             </w:r>
             <w:r>
               <w:rPr>
@@ -965,7 +977,7 @@
               <w:lang w:eastAsia="fr-FR"/>
             </w:rPr>
           </w:pPr>
-          <w:hyperlink w:anchor="_Toc528996612" w:history="1">
+          <w:hyperlink w:anchor="_Toc536561328" w:history="1">
             <w:r>
               <w:rPr>
                 <w:rStyle w:val="Lienhypertexte"/>
@@ -993,7 +1005,7 @@
                 <w:noProof/>
                 <w:webHidden/>
               </w:rPr>
-              <w:instrText xml:space="preserve"> PAGEREF _Toc528996612 \h </w:instrText>
+              <w:instrText xml:space="preserve"> PAGEREF _Toc536561328 \h </w:instrText>
             </w:r>
             <w:r>
               <w:rPr>
@@ -1036,7 +1048,7 @@
               <w:lang w:eastAsia="fr-FR"/>
             </w:rPr>
           </w:pPr>
-          <w:hyperlink w:anchor="_Toc528996613" w:history="1">
+          <w:hyperlink w:anchor="_Toc536561329" w:history="1">
             <w:r>
               <w:rPr>
                 <w:rStyle w:val="Lienhypertexte"/>
@@ -1064,7 +1076,7 @@
                 <w:noProof/>
                 <w:webHidden/>
               </w:rPr>
-              <w:instrText xml:space="preserve"> PAGEREF _Toc528996613 \h </w:instrText>
+              <w:instrText xml:space="preserve"> PAGEREF _Toc536561329 \h </w:instrText>
             </w:r>
             <w:r>
               <w:rPr>
@@ -1107,7 +1119,7 @@
               <w:lang w:eastAsia="fr-FR"/>
             </w:rPr>
           </w:pPr>
-          <w:hyperlink w:anchor="_Toc528996614" w:history="1">
+          <w:hyperlink w:anchor="_Toc536561330" w:history="1">
             <w:r>
               <w:rPr>
                 <w:rStyle w:val="Lienhypertexte"/>
@@ -1135,7 +1147,7 @@
                 <w:noProof/>
                 <w:webHidden/>
               </w:rPr>
-              <w:instrText xml:space="preserve"> PAGEREF _Toc528996614 \h </w:instrText>
+              <w:instrText xml:space="preserve"> PAGEREF _Toc536561330 \h </w:instrText>
             </w:r>
             <w:r>
               <w:rPr>
@@ -1178,7 +1190,7 @@
               <w:lang w:eastAsia="fr-FR"/>
             </w:rPr>
           </w:pPr>
-          <w:hyperlink w:anchor="_Toc528996615" w:history="1">
+          <w:hyperlink w:anchor="_Toc536561331" w:history="1">
             <w:r>
               <w:rPr>
                 <w:rStyle w:val="Lienhypertexte"/>
@@ -1206,7 +1218,7 @@
                 <w:noProof/>
                 <w:webHidden/>
               </w:rPr>
-              <w:instrText xml:space="preserve"> PAGEREF _Toc528996615 \h </w:instrText>
+              <w:instrText xml:space="preserve"> PAGEREF _Toc536561331 \h </w:instrText>
             </w:r>
             <w:r>
               <w:rPr>
@@ -1249,7 +1261,7 @@
               <w:lang w:eastAsia="fr-FR"/>
             </w:rPr>
           </w:pPr>
-          <w:hyperlink w:anchor="_Toc528996616" w:history="1">
+          <w:hyperlink w:anchor="_Toc536561332" w:history="1">
             <w:r>
               <w:rPr>
                 <w:rStyle w:val="Lienhypertexte"/>
@@ -1277,7 +1289,7 @@
                 <w:noProof/>
                 <w:webHidden/>
               </w:rPr>
-              <w:instrText xml:space="preserve"> PAGEREF _Toc528996616 \h </w:instrText>
+              <w:instrText xml:space="preserve"> PAGEREF _Toc536561332 \h </w:instrText>
             </w:r>
             <w:r>
               <w:rPr>
@@ -1320,11 +1332,12 @@
               <w:lang w:eastAsia="fr-FR"/>
             </w:rPr>
           </w:pPr>
-          <w:hyperlink w:anchor="_Toc528996617" w:history="1">
+          <w:hyperlink w:anchor="_Toc536561333" w:history="1">
             <w:r>
               <w:rPr>
                 <w:rStyle w:val="Lienhypertexte"/>
                 <w:noProof/>
+                <w:lang w:val="en-US"/>
               </w:rPr>
               <w:t>More on client configuration</w:t>
             </w:r>
@@ -1347,7 +1360,7 @@
                 <w:noProof/>
                 <w:webHidden/>
               </w:rPr>
-              <w:instrText xml:space="preserve"> PAGEREF _Toc528996617 \h </w:instrText>
+              <w:instrText xml:space="preserve"> PAGEREF _Toc536561333 \h </w:instrText>
             </w:r>
             <w:r>
               <w:rPr>
@@ -1390,7 +1403,7 @@
               <w:lang w:eastAsia="fr-FR"/>
             </w:rPr>
           </w:pPr>
-          <w:hyperlink w:anchor="_Toc528996618" w:history="1">
+          <w:hyperlink w:anchor="_Toc536561334" w:history="1">
             <w:r>
               <w:rPr>
                 <w:rStyle w:val="Lienhypertexte"/>
@@ -1418,7 +1431,7 @@
                 <w:noProof/>
                 <w:webHidden/>
               </w:rPr>
-              <w:instrText xml:space="preserve"> PAGEREF _Toc528996618 \h </w:instrText>
+              <w:instrText xml:space="preserve"> PAGEREF _Toc536561334 \h </w:instrText>
             </w:r>
             <w:r>
               <w:rPr>
@@ -1461,7 +1474,7 @@
               <w:lang w:eastAsia="fr-FR"/>
             </w:rPr>
           </w:pPr>
-          <w:hyperlink w:anchor="_Toc528996619" w:history="1">
+          <w:hyperlink w:anchor="_Toc536561335" w:history="1">
             <w:r>
               <w:rPr>
                 <w:rStyle w:val="Lienhypertexte"/>
@@ -1489,7 +1502,7 @@
                 <w:noProof/>
                 <w:webHidden/>
               </w:rPr>
-              <w:instrText xml:space="preserve"> PAGEREF _Toc528996619 \h </w:instrText>
+              <w:instrText xml:space="preserve"> PAGEREF _Toc536561335 \h </w:instrText>
             </w:r>
             <w:r>
               <w:rPr>
@@ -1532,7 +1545,7 @@
               <w:lang w:eastAsia="fr-FR"/>
             </w:rPr>
           </w:pPr>
-          <w:hyperlink w:anchor="_Toc528996620" w:history="1">
+          <w:hyperlink w:anchor="_Toc536561336" w:history="1">
             <w:r>
               <w:rPr>
                 <w:rStyle w:val="Lienhypertexte"/>
@@ -1560,7 +1573,7 @@
                 <w:noProof/>
                 <w:webHidden/>
               </w:rPr>
-              <w:instrText xml:space="preserve"> PAGEREF _Toc528996620 \h </w:instrText>
+              <w:instrText xml:space="preserve"> PAGEREF _Toc536561336 \h </w:instrText>
             </w:r>
             <w:r>
               <w:rPr>
@@ -1603,7 +1616,7 @@
               <w:lang w:eastAsia="fr-FR"/>
             </w:rPr>
           </w:pPr>
-          <w:hyperlink w:anchor="_Toc528996621" w:history="1">
+          <w:hyperlink w:anchor="_Toc536561337" w:history="1">
             <w:r>
               <w:rPr>
                 <w:rStyle w:val="Lienhypertexte"/>
@@ -1631,7 +1644,7 @@
                 <w:noProof/>
                 <w:webHidden/>
               </w:rPr>
-              <w:instrText xml:space="preserve"> PAGEREF _Toc528996621 \h </w:instrText>
+              <w:instrText xml:space="preserve"> PAGEREF _Toc536561337 \h </w:instrText>
             </w:r>
             <w:r>
               <w:rPr>
@@ -1674,7 +1687,7 @@
               <w:lang w:eastAsia="fr-FR"/>
             </w:rPr>
           </w:pPr>
-          <w:hyperlink w:anchor="_Toc528996622" w:history="1">
+          <w:hyperlink w:anchor="_Toc536561338" w:history="1">
             <w:r>
               <w:rPr>
                 <w:rStyle w:val="Lienhypertexte"/>
@@ -1702,7 +1715,7 @@
                 <w:noProof/>
                 <w:webHidden/>
               </w:rPr>
-              <w:instrText xml:space="preserve"> PAGEREF _Toc528996622 \h </w:instrText>
+              <w:instrText xml:space="preserve"> PAGEREF _Toc536561338 \h </w:instrText>
             </w:r>
             <w:r>
               <w:rPr>
@@ -1734,6 +1747,363 @@
           </w:hyperlink>
         </w:p>
         <w:p>
+          <w:pPr>
+            <w:pStyle w:val="TM2"/>
+            <w:tabs>
+              <w:tab w:val="right" w:leader="dot" w:pos="9062"/>
+            </w:tabs>
+            <w:rPr>
+              <w:rFonts w:eastAsiaTheme="minorEastAsia"/>
+              <w:noProof/>
+              <w:lang w:eastAsia="fr-FR"/>
+            </w:rPr>
+          </w:pPr>
+          <w:hyperlink w:anchor="_Toc536561339" w:history="1">
+            <w:r>
+              <w:rPr>
+                <w:rStyle w:val="Lienhypertexte"/>
+                <w:noProof/>
+                <w:lang w:val="en-US"/>
+              </w:rPr>
+              <w:t>Visualizing data</w:t>
+            </w:r>
+            <w:r>
+              <w:rPr>
+                <w:noProof/>
+                <w:webHidden/>
+              </w:rPr>
+              <w:tab/>
+            </w:r>
+            <w:r>
+              <w:rPr>
+                <w:noProof/>
+                <w:webHidden/>
+              </w:rPr>
+              <w:fldChar w:fldCharType="begin"/>
+            </w:r>
+            <w:r>
+              <w:rPr>
+                <w:noProof/>
+                <w:webHidden/>
+              </w:rPr>
+              <w:instrText xml:space="preserve"> PAGEREF _Toc536561339 \h </w:instrText>
+            </w:r>
+            <w:r>
+              <w:rPr>
+                <w:noProof/>
+                <w:webHidden/>
+              </w:rPr>
+            </w:r>
+            <w:r>
+              <w:rPr>
+                <w:noProof/>
+                <w:webHidden/>
+              </w:rPr>
+              <w:fldChar w:fldCharType="separate"/>
+            </w:r>
+            <w:r>
+              <w:rPr>
+                <w:noProof/>
+                <w:webHidden/>
+              </w:rPr>
+              <w:t>24</w:t>
+            </w:r>
+            <w:r>
+              <w:rPr>
+                <w:noProof/>
+                <w:webHidden/>
+              </w:rPr>
+              <w:fldChar w:fldCharType="end"/>
+            </w:r>
+          </w:hyperlink>
+        </w:p>
+        <w:p>
+          <w:pPr>
+            <w:pStyle w:val="TM2"/>
+            <w:tabs>
+              <w:tab w:val="right" w:leader="dot" w:pos="9062"/>
+            </w:tabs>
+            <w:rPr>
+              <w:rFonts w:eastAsiaTheme="minorEastAsia"/>
+              <w:noProof/>
+              <w:lang w:eastAsia="fr-FR"/>
+            </w:rPr>
+          </w:pPr>
+          <w:hyperlink w:anchor="_Toc536561340" w:history="1">
+            <w:r>
+              <w:rPr>
+                <w:rStyle w:val="Lienhypertexte"/>
+                <w:noProof/>
+                <w:lang w:val="en-US"/>
+              </w:rPr>
+              <w:t>Updating data</w:t>
+            </w:r>
+            <w:r>
+              <w:rPr>
+                <w:noProof/>
+                <w:webHidden/>
+              </w:rPr>
+              <w:tab/>
+            </w:r>
+            <w:r>
+              <w:rPr>
+                <w:noProof/>
+                <w:webHidden/>
+              </w:rPr>
+              <w:fldChar w:fldCharType="begin"/>
+            </w:r>
+            <w:r>
+              <w:rPr>
+                <w:noProof/>
+                <w:webHidden/>
+              </w:rPr>
+              <w:instrText xml:space="preserve"> PAGEREF _Toc536561340 \h </w:instrText>
+            </w:r>
+            <w:r>
+              <w:rPr>
+                <w:noProof/>
+                <w:webHidden/>
+              </w:rPr>
+            </w:r>
+            <w:r>
+              <w:rPr>
+                <w:noProof/>
+                <w:webHidden/>
+              </w:rPr>
+              <w:fldChar w:fldCharType="separate"/>
+            </w:r>
+            <w:r>
+              <w:rPr>
+                <w:noProof/>
+                <w:webHidden/>
+              </w:rPr>
+              <w:t>26</w:t>
+            </w:r>
+            <w:r>
+              <w:rPr>
+                <w:noProof/>
+                <w:webHidden/>
+              </w:rPr>
+              <w:fldChar w:fldCharType="end"/>
+            </w:r>
+          </w:hyperlink>
+        </w:p>
+        <w:p>
+          <w:pPr>
+            <w:pStyle w:val="TM2"/>
+            <w:tabs>
+              <w:tab w:val="right" w:leader="dot" w:pos="9062"/>
+            </w:tabs>
+            <w:rPr>
+              <w:rFonts w:eastAsiaTheme="minorEastAsia"/>
+              <w:noProof/>
+              <w:lang w:eastAsia="fr-FR"/>
+            </w:rPr>
+          </w:pPr>
+          <w:hyperlink w:anchor="_Toc536561341" w:history="1">
+            <w:r>
+              <w:rPr>
+                <w:rStyle w:val="Lienhypertexte"/>
+                <w:noProof/>
+                <w:lang w:val="en-US"/>
+              </w:rPr>
+              <w:t>Backup and Restore</w:t>
+            </w:r>
+            <w:r>
+              <w:rPr>
+                <w:noProof/>
+                <w:webHidden/>
+              </w:rPr>
+              <w:tab/>
+            </w:r>
+            <w:r>
+              <w:rPr>
+                <w:noProof/>
+                <w:webHidden/>
+              </w:rPr>
+              <w:fldChar w:fldCharType="begin"/>
+            </w:r>
+            <w:r>
+              <w:rPr>
+                <w:noProof/>
+                <w:webHidden/>
+              </w:rPr>
+              <w:instrText xml:space="preserve"> PAGEREF _Toc536561341 \h </w:instrText>
+            </w:r>
+            <w:r>
+              <w:rPr>
+                <w:noProof/>
+                <w:webHidden/>
+              </w:rPr>
+            </w:r>
+            <w:r>
+              <w:rPr>
+                <w:noProof/>
+                <w:webHidden/>
+              </w:rPr>
+              <w:fldChar w:fldCharType="separate"/>
+            </w:r>
+            <w:r>
+              <w:rPr>
+                <w:noProof/>
+                <w:webHidden/>
+              </w:rPr>
+              <w:t>27</w:t>
+            </w:r>
+            <w:r>
+              <w:rPr>
+                <w:noProof/>
+                <w:webHidden/>
+              </w:rPr>
+              <w:fldChar w:fldCharType="end"/>
+            </w:r>
+          </w:hyperlink>
+        </w:p>
+        <w:p>
+          <w:pPr>
+            <w:pStyle w:val="TM2"/>
+            <w:tabs>
+              <w:tab w:val="right" w:leader="dot" w:pos="9062"/>
+            </w:tabs>
+            <w:rPr>
+              <w:rFonts w:eastAsiaTheme="minorEastAsia"/>
+              <w:noProof/>
+              <w:lang w:eastAsia="fr-FR"/>
+            </w:rPr>
+          </w:pPr>
+          <w:hyperlink w:anchor="_Toc536561342" w:history="1">
+            <w:r>
+              <w:rPr>
+                <w:rStyle w:val="Lienhypertexte"/>
+                <w:noProof/>
+                <w:highlight w:val="white"/>
+                <w:lang w:val="en-US"/>
+              </w:rPr>
+              <w:t>Change cluster configuration</w:t>
+            </w:r>
+            <w:r>
+              <w:rPr>
+                <w:noProof/>
+                <w:webHidden/>
+              </w:rPr>
+              <w:tab/>
+            </w:r>
+            <w:r>
+              <w:rPr>
+                <w:noProof/>
+                <w:webHidden/>
+              </w:rPr>
+              <w:fldChar w:fldCharType="begin"/>
+            </w:r>
+            <w:r>
+              <w:rPr>
+                <w:noProof/>
+                <w:webHidden/>
+              </w:rPr>
+              <w:instrText xml:space="preserve"> PAGEREF _Toc536561342 \h </w:instrText>
+            </w:r>
+            <w:r>
+              <w:rPr>
+                <w:noProof/>
+                <w:webHidden/>
+              </w:rPr>
+            </w:r>
+            <w:r>
+              <w:rPr>
+                <w:noProof/>
+                <w:webHidden/>
+              </w:rPr>
+              <w:fldChar w:fldCharType="separate"/>
+            </w:r>
+            <w:r>
+              <w:rPr>
+                <w:noProof/>
+                <w:webHidden/>
+              </w:rPr>
+              <w:t>29</w:t>
+            </w:r>
+            <w:r>
+              <w:rPr>
+                <w:noProof/>
+                <w:webHidden/>
+              </w:rPr>
+              <w:fldChar w:fldCharType="end"/>
+            </w:r>
+          </w:hyperlink>
+        </w:p>
+        <w:p>
+          <w:pPr>
+            <w:pStyle w:val="TM2"/>
+            <w:tabs>
+              <w:tab w:val="right" w:leader="dot" w:pos="9062"/>
+            </w:tabs>
+            <w:rPr>
+              <w:rFonts w:eastAsiaTheme="minorEastAsia"/>
+              <w:noProof/>
+              <w:lang w:eastAsia="fr-FR"/>
+            </w:rPr>
+          </w:pPr>
+          <w:hyperlink w:anchor="_Toc536561343" w:history="1">
+            <w:r>
+              <w:rPr>
+                <w:rStyle w:val="Lienhypertexte"/>
+                <w:noProof/>
+                <w:highlight w:val="white"/>
+                <w:lang w:val="en-US"/>
+              </w:rPr>
+              <w:t>Other commands</w:t>
+            </w:r>
+            <w:r>
+              <w:rPr>
+                <w:noProof/>
+                <w:webHidden/>
+              </w:rPr>
+              <w:tab/>
+            </w:r>
+            <w:r>
+              <w:rPr>
+                <w:noProof/>
+                <w:webHidden/>
+              </w:rPr>
+              <w:fldChar w:fldCharType="begin"/>
+            </w:r>
+            <w:r>
+              <w:rPr>
+                <w:noProof/>
+                <w:webHidden/>
+              </w:rPr>
+              <w:instrText xml:space="preserve"> PAGEREF _Toc536561343 \h </w:instrText>
+            </w:r>
+            <w:r>
+              <w:rPr>
+                <w:noProof/>
+                <w:webHidden/>
+              </w:rPr>
+            </w:r>
+            <w:r>
+              <w:rPr>
+                <w:noProof/>
+                <w:webHidden/>
+              </w:rPr>
+              <w:fldChar w:fldCharType="separate"/>
+            </w:r>
+            <w:r>
+              <w:rPr>
+                <w:noProof/>
+                <w:webHidden/>
+              </w:rPr>
+              <w:t>29</w:t>
+            </w:r>
+            <w:r>
+              <w:rPr>
+                <w:noProof/>
+                <w:webHidden/>
+              </w:rPr>
+              <w:fldChar w:fldCharType="end"/>
+            </w:r>
+          </w:hyperlink>
+        </w:p>
+        <w:p>
           <w:r>
             <w:rPr>
               <w:b/>
@@ -1771,7 +2141,7 @@
           <w:lang w:val="en-US"/>
         </w:rPr>
       </w:pPr>
-      <w:bookmarkStart w:id="0" w:name="_Toc528996602"/>
+      <w:bookmarkStart w:id="0" w:name="_Toc536561318"/>
       <w:r>
         <w:rPr>
           <w:lang w:val="en-US"/>
@@ -1989,7 +2359,7 @@
           <w:lang w:val="en-US"/>
         </w:rPr>
       </w:pPr>
-      <w:bookmarkStart w:id="1" w:name="_Toc528996603"/>
+      <w:bookmarkStart w:id="1" w:name="_Toc536561319"/>
       <w:r>
         <w:rPr>
           <w:lang w:val="en-US"/>
@@ -5367,7 +5737,7 @@
           <w:lang w:val="en-US"/>
         </w:rPr>
       </w:pPr>
-      <w:bookmarkStart w:id="2" w:name="_Toc528996604"/>
+      <w:bookmarkStart w:id="2" w:name="_Toc536561320"/>
       <w:r>
         <w:rPr>
           <w:lang w:val="en-US"/>
@@ -5414,7 +5784,7 @@
           <w:lang w:val="en-US"/>
         </w:rPr>
       </w:pPr>
-      <w:bookmarkStart w:id="3" w:name="_Toc528996605"/>
+      <w:bookmarkStart w:id="3" w:name="_Toc536561321"/>
       <w:r>
         <w:rPr>
           <w:lang w:val="en-US"/>
@@ -5597,7 +5967,7 @@
           <w:lang w:val="en-US"/>
         </w:rPr>
       </w:pPr>
-      <w:bookmarkStart w:id="4" w:name="_Toc528996606"/>
+      <w:bookmarkStart w:id="4" w:name="_Toc536561322"/>
       <w:r>
         <w:rPr>
           <w:lang w:val="en-US"/>
@@ -5709,7 +6079,7 @@
           <w:lang w:val="en-US"/>
         </w:rPr>
       </w:pPr>
-      <w:bookmarkStart w:id="5" w:name="_Toc528996607"/>
+      <w:bookmarkStart w:id="5" w:name="_Toc536561323"/>
       <w:r>
         <w:rPr>
           <w:lang w:val="en-US"/>
@@ -5893,7 +6263,7 @@
           <w:lang w:val="en-US"/>
         </w:rPr>
       </w:pPr>
-      <w:bookmarkStart w:id="6" w:name="_Toc528996608"/>
+      <w:bookmarkStart w:id="6" w:name="_Toc536561324"/>
       <w:r>
         <w:rPr>
           <w:lang w:val="en-US"/>
@@ -8523,7 +8893,7 @@
           <w:lang w:val="en-US"/>
         </w:rPr>
       </w:pPr>
-      <w:bookmarkStart w:id="7" w:name="_Toc528996609"/>
+      <w:bookmarkStart w:id="7" w:name="_Toc536561325"/>
       <w:r>
         <w:rPr>
           <w:lang w:val="en-US"/>
@@ -9252,7 +9622,20 @@
         <w:rPr>
           <w:lang w:val="en-US"/>
         </w:rPr>
-        <w:t xml:space="preserve">You may need to dynamically create a query. For example, in a search screen, you add criteria to restrict you results. This can be done by chaining </w:t>
+        <w:t xml:space="preserve">You may need to dynamically create a query. For example, </w:t>
+      </w:r>
+      <w:r>
+        <w:rPr>
+          <w:u w:val="single"/>
+          <w:lang w:val="en-US"/>
+        </w:rPr>
+        <w:t>in a search screen</w:t>
+      </w:r>
+      <w:r>
+        <w:rPr>
+          <w:lang w:val="en-US"/>
+        </w:rPr>
+        <w:t xml:space="preserve">, you add criteria to restrict you results. This can be done by chaining </w:t>
       </w:r>
       <w:r>
         <w:rPr>
@@ -9900,7 +10283,19 @@
         <w:rPr>
           <w:lang w:val="en-US"/>
         </w:rPr>
-        <w:t>This is equivalent to a single query where all criteria are joined with the &amp;&amp; operator.</w:t>
+        <w:t>This is equivalent to a single query where all criteria are joined with the &amp;&amp;</w:t>
+      </w:r>
+      <w:r>
+        <w:rPr>
+          <w:lang w:val="en-US"/>
+        </w:rPr>
+        <w:t xml:space="preserve"> (AND)</w:t>
+      </w:r>
+      <w:r>
+        <w:rPr>
+          <w:lang w:val="en-US"/>
+        </w:rPr>
+        <w:t xml:space="preserve"> operator.</w:t>
       </w:r>
     </w:p>
     <w:p>
@@ -9930,7 +10325,7 @@
           <w:lang w:val="en-US"/>
         </w:rPr>
       </w:pPr>
-      <w:bookmarkStart w:id="8" w:name="_Toc528996610"/>
+      <w:bookmarkStart w:id="8" w:name="_Toc536561326"/>
       <w:r>
         <w:rPr>
           <w:lang w:val="en-US"/>
@@ -9988,7 +10383,7 @@
           <w:lang w:val="en-US"/>
         </w:rPr>
       </w:pPr>
-      <w:bookmarkStart w:id="9" w:name="_Toc528996611"/>
+      <w:bookmarkStart w:id="9" w:name="_Toc536561327"/>
       <w:r>
         <w:rPr>
           <w:lang w:val="en-US"/>
@@ -10172,7 +10567,7 @@
           <w:lang w:val="en-US"/>
         </w:rPr>
       </w:pPr>
-      <w:bookmarkStart w:id="10" w:name="_Toc528996612"/>
+      <w:bookmarkStart w:id="10" w:name="_Toc536561328"/>
       <w:r>
         <w:rPr>
           <w:lang w:val="en-US"/>
@@ -10411,7 +10806,7 @@
           <w:lang w:val="en-US"/>
         </w:rPr>
       </w:pPr>
-      <w:bookmarkStart w:id="11" w:name="_Toc528996613"/>
+      <w:bookmarkStart w:id="11" w:name="_Toc536561329"/>
       <w:r>
         <w:rPr>
           <w:lang w:val="en-US"/>
@@ -10865,7 +11260,7 @@
           <w:lang w:val="en-US"/>
         </w:rPr>
       </w:pPr>
-      <w:bookmarkStart w:id="12" w:name="_Toc528996614"/>
+      <w:bookmarkStart w:id="12" w:name="_Toc536561330"/>
       <w:r>
         <w:rPr>
           <w:lang w:val="en-US"/>
@@ -12852,7 +13247,7 @@
           <w:lang w:val="en-US"/>
         </w:rPr>
       </w:pPr>
-      <w:bookmarkStart w:id="13" w:name="_Toc528996615"/>
+      <w:bookmarkStart w:id="13" w:name="_Toc536561331"/>
       <w:r>
         <w:rPr>
           <w:lang w:val="en-US"/>
@@ -12897,11 +13292,13 @@
     <w:p>
       <w:pPr>
         <w:rPr>
-          <w:lang w:val="en-US"/>
-        </w:rPr>
-      </w:pPr>
-      <w:r>
-        <w:rPr>
+          <w:b/>
+          <w:lang w:val="en-US"/>
+        </w:rPr>
+      </w:pPr>
+      <w:r>
+        <w:rPr>
+          <w:b/>
           <w:lang w:val="en-US"/>
         </w:rPr>
         <w:t>“add an object only if it is not already there and tell me if it was really added”</w:t>
@@ -12923,23 +13320,27 @@
     <w:p>
       <w:pPr>
         <w:rPr>
-          <w:lang w:val="en-US"/>
-        </w:rPr>
-      </w:pPr>
-      <w:r>
-        <w:rPr>
+          <w:b/>
+          <w:lang w:val="en-US"/>
+        </w:rPr>
+      </w:pPr>
+      <w:r>
+        <w:rPr>
+          <w:b/>
           <w:lang w:val="en-US"/>
         </w:rPr>
         <w:t xml:space="preserve">“update an existent object only if the current version in the database </w:t>
       </w:r>
       <w:r>
         <w:rPr>
+          <w:b/>
           <w:lang w:val="en-US"/>
         </w:rPr>
         <w:t>satisfies</w:t>
       </w:r>
       <w:r>
         <w:rPr>
+          <w:b/>
           <w:lang w:val="en-US"/>
         </w:rPr>
         <w:t xml:space="preserve"> a condition”</w:t>
@@ -13513,7 +13914,19 @@
         <w:rPr>
           <w:lang w:val="en-US"/>
         </w:rPr>
-        <w:t>This can be even more useful when committing multiple object modifications in a transaction. If a condition is not satisfied on one object rollback the whole transaction. See next section…</w:t>
+        <w:t xml:space="preserve">This can be even more useful when committing multiple object modifications in a transaction. If a condition is not satisfied on one object </w:t>
+      </w:r>
+      <w:r>
+        <w:rPr>
+          <w:lang w:val="en-US"/>
+        </w:rPr>
+        <w:t>,</w:t>
+      </w:r>
+      <w:r>
+        <w:rPr>
+          <w:lang w:val="en-US"/>
+        </w:rPr>
+        <w:t>rollback the whole transaction. See next section…</w:t>
       </w:r>
     </w:p>
     <w:p>
@@ -13550,7 +13963,7 @@
           <w:lang w:val="en-US"/>
         </w:rPr>
       </w:pPr>
-      <w:bookmarkStart w:id="14" w:name="_Toc528996616"/>
+      <w:bookmarkStart w:id="14" w:name="_Toc536561332"/>
       <w:r>
         <w:rPr>
           <w:lang w:val="en-US"/>
@@ -14129,10 +14542,44 @@
       <w:pPr>
         <w:pStyle w:val="Code"/>
         <w:framePr w:wrap="around"/>
-        <w:rPr>
-          <w:highlight w:val="white"/>
-        </w:rPr>
-      </w:pPr>
+      </w:pPr>
+      <w:r>
+        <w:tab/>
+        <w:t xml:space="preserve">  </w:t>
+      </w:r>
+    </w:p>
+    <w:p>
+      <w:pPr>
+        <w:pStyle w:val="Code"/>
+        <w:framePr w:wrap="around"/>
+        <w:rPr>
+          <w:highlight w:val="white"/>
+        </w:rPr>
+      </w:pPr>
+      <w:r>
+        <w:t xml:space="preserve">       [</w:t>
+      </w:r>
+      <w:r>
+        <w:t>Index</w:t>
+      </w:r>
+      <w:r>
+        <w:t>(</w:t>
+      </w:r>
+      <w:r>
+        <w:t>KeyDataType</w:t>
+      </w:r>
+      <w:r>
+        <w:t xml:space="preserve">.IntKey, </w:t>
+      </w:r>
+      <w:r>
+        <w:rPr>
+          <w:color w:val="0000FF"/>
+        </w:rPr>
+        <w:t>true</w:t>
+      </w:r>
+      <w:r>
+        <w:t>)]</w:t>
+      </w:r>
     </w:p>
     <w:p>
       <w:pPr>
@@ -17244,14 +17691,12 @@
           <w:numId w:val="1"/>
         </w:numPr>
       </w:pPr>
-      <w:proofErr w:type="spellStart"/>
       <w:r>
         <w:rPr>
           <w:lang w:val="en-US"/>
         </w:rPr>
         <w:t>Delete</w:t>
       </w:r>
-      <w:proofErr w:type="spellEnd"/>
     </w:p>
     <w:p>
       <w:pPr>
@@ -17337,7 +17782,7 @@
           <w:lang w:val="en-US"/>
         </w:rPr>
       </w:pPr>
-      <w:bookmarkStart w:id="15" w:name="_Toc528996617"/>
+      <w:bookmarkStart w:id="15" w:name="_Toc536561333"/>
       <w:r>
         <w:rPr>
           <w:lang w:val="en-US"/>
@@ -17699,7 +18144,15 @@
           <w:lang w:val="en-US"/>
         </w:rPr>
       </w:pPr>
-      <w:bookmarkStart w:id="16" w:name="_Toc528996618"/>
+    </w:p>
+    <w:p>
+      <w:pPr>
+        <w:pStyle w:val="Titre2"/>
+        <w:rPr>
+          <w:lang w:val="en-US"/>
+        </w:rPr>
+      </w:pPr>
+      <w:bookmarkStart w:id="16" w:name="_Toc536561334"/>
       <w:r>
         <w:rPr>
           <w:lang w:val="en-US"/>
@@ -17787,7 +18240,19 @@
         <w:rPr>
           <w:lang w:val="en-US"/>
         </w:rPr>
-        <w:t xml:space="preserve">A high-performance connection pool in used transparently by the client code.  It allows for simultaneous connections from multiple clients </w:t>
+        <w:t>A hig</w:t>
+      </w:r>
+      <w:r>
+        <w:rPr>
+          <w:lang w:val="en-US"/>
+        </w:rPr>
+        <w:t>h-performance connection pool is</w:t>
+      </w:r>
+      <w:r>
+        <w:rPr>
+          <w:lang w:val="en-US"/>
+        </w:rPr>
+        <w:t xml:space="preserve"> used transparently by the client code.  It allows for simultaneous connections from multiple clients </w:t>
       </w:r>
       <w:r>
         <w:rPr>
@@ -17964,6 +18429,7 @@
         <w:rPr>
           <w:lang w:val="en-US"/>
         </w:rPr>
+        <w:lastRenderedPageBreak/>
         <w:t>The connection pool allows also for the transparent recreation of connections if one or more nodes restart. The client does not need to reconnect explicitly.</w:t>
       </w:r>
       <w:r>
@@ -17972,6 +18438,13 @@
         </w:rPr>
         <w:t xml:space="preserve"> </w:t>
       </w:r>
+    </w:p>
+    <w:p>
+      <w:pPr>
+        <w:rPr>
+          <w:lang w:val="en-US"/>
+        </w:rPr>
+      </w:pPr>
     </w:p>
     <w:p>
       <w:pPr>
@@ -17992,7 +18465,6 @@
           <w:szCs w:val="18"/>
           <w:highlight w:val="yellow"/>
         </w:rPr>
-        <w:lastRenderedPageBreak/>
         <w:t>&lt;?</w:t>
       </w:r>
       <w:r>
@@ -20488,7 +20960,7 @@
           <w:lang w:val="en-US"/>
         </w:rPr>
       </w:pPr>
-      <w:bookmarkStart w:id="17" w:name="_Toc528996619"/>
+      <w:bookmarkStart w:id="17" w:name="_Toc536561335"/>
       <w:r>
         <w:rPr>
           <w:lang w:val="en-US"/>
@@ -20736,7 +21208,7 @@
           <w:lang w:val="en-US"/>
         </w:rPr>
       </w:pPr>
-      <w:bookmarkStart w:id="18" w:name="_Toc528996620"/>
+      <w:bookmarkStart w:id="18" w:name="_Toc536561336"/>
       <w:r>
         <w:rPr>
           <w:lang w:val="en-US"/>
@@ -20938,7 +21410,7 @@
           <w:lang w:val="en-US"/>
         </w:rPr>
       </w:pPr>
-      <w:bookmarkStart w:id="19" w:name="_Toc528996621"/>
+      <w:bookmarkStart w:id="19" w:name="_Toc536561337"/>
       <w:r>
         <w:rPr>
           <w:lang w:val="en-US"/>
@@ -21308,7 +21780,7 @@
           <w:lang w:val="en-US"/>
         </w:rPr>
       </w:pPr>
-      <w:bookmarkStart w:id="20" w:name="_Toc528996622"/>
+      <w:bookmarkStart w:id="20" w:name="_Toc536561338"/>
       <w:r>
         <w:rPr>
           <w:lang w:val="en-US"/>
@@ -21706,12 +22178,14 @@
           <w:lang w:val="en-US"/>
         </w:rPr>
       </w:pPr>
+      <w:bookmarkStart w:id="21" w:name="_Toc536561339"/>
       <w:r>
         <w:rPr>
           <w:lang w:val="en-US"/>
         </w:rPr>
         <w:t>Visualizing data</w:t>
       </w:r>
+      <w:bookmarkEnd w:id="21"/>
     </w:p>
     <w:p>
       <w:pPr>
@@ -22262,12 +22736,20 @@
           <w:lang w:val="en-US"/>
         </w:rPr>
       </w:pPr>
+      <w:bookmarkStart w:id="22" w:name="_Toc536561340"/>
       <w:r>
         <w:rPr>
           <w:lang w:val="en-US"/>
         </w:rPr>
         <w:lastRenderedPageBreak/>
-        <w:t xml:space="preserve">Updating data </w:t>
+        <w:t>Updating data</w:t>
+      </w:r>
+      <w:bookmarkEnd w:id="22"/>
+      <w:r>
+        <w:rPr>
+          <w:lang w:val="en-US"/>
+        </w:rPr>
+        <w:t xml:space="preserve"> </w:t>
       </w:r>
       <w:r>
         <w:rPr>
@@ -22746,6 +23228,7 @@
           <w:lang w:val="en-US"/>
         </w:rPr>
       </w:pPr>
+      <w:bookmarkStart w:id="23" w:name="_Toc536561341"/>
       <w:r>
         <w:rPr>
           <w:lang w:val="en-US"/>
@@ -22753,6 +23236,7 @@
         <w:lastRenderedPageBreak/>
         <w:t>Backup and Restore</w:t>
       </w:r>
+      <w:bookmarkEnd w:id="23"/>
     </w:p>
     <w:p>
       <w:pPr>
@@ -24211,6 +24695,7 @@
           <w:lang w:val="en-US"/>
         </w:rPr>
       </w:pPr>
+      <w:bookmarkStart w:id="24" w:name="_Toc536561342"/>
       <w:r>
         <w:rPr>
           <w:highlight w:val="white"/>
@@ -24219,6 +24704,7 @@
         <w:lastRenderedPageBreak/>
         <w:t>Change cluster configuration</w:t>
       </w:r>
+      <w:bookmarkEnd w:id="24"/>
     </w:p>
     <w:p>
       <w:pPr>
@@ -24319,6 +24805,7 @@
           <w:lang w:val="en-US"/>
         </w:rPr>
       </w:pPr>
+      <w:bookmarkStart w:id="25" w:name="_Toc536561343"/>
       <w:r>
         <w:rPr>
           <w:highlight w:val="white"/>
@@ -24326,6 +24813,7 @@
         </w:rPr>
         <w:t>Other commands</w:t>
       </w:r>
+      <w:bookmarkEnd w:id="25"/>
     </w:p>
     <w:p>
       <w:pPr>
@@ -24422,8 +24910,8 @@
         <w:tab/>
         <w:t>switch off t</w:t>
       </w:r>
-      <w:bookmarkStart w:id="21" w:name="_GoBack"/>
-      <w:bookmarkEnd w:id="21"/>
+      <w:bookmarkStart w:id="26" w:name="_GoBack"/>
+      <w:bookmarkEnd w:id="26"/>
       <w:r>
         <w:rPr>
           <w:highlight w:val="white"/>
@@ -25048,7 +25536,6 @@
   <w:style w:type="character" w:default="1" w:styleId="Policepardfaut">
     <w:name w:val="Default Paragraph Font"/>
     <w:uiPriority w:val="1"/>
-    <w:semiHidden/>
     <w:unhideWhenUsed/>
   </w:style>
   <w:style w:type="table" w:default="1" w:styleId="TableauNormal">
@@ -25677,7 +26164,7 @@
   <a:extraClrSchemeLst/>
   <a:extLst>
     <a:ext uri="{05A4C25C-085E-4340-85A3-A5531E510DB2}">
-      <thm15:themeFamily xmlns:thm15="http://schemas.microsoft.com/office/thememl/2012/main" xmlns="" name="Office Theme" id="{62F939B6-93AF-4DB8-9C6B-D6C7DFDC589F}" vid="{4A3C46E8-61CC-4603-A589-7422A47A8E4A}"/>
+      <thm15:themeFamily xmlns="" xmlns:thm15="http://schemas.microsoft.com/office/thememl/2012/main" name="Office Theme" id="{62F939B6-93AF-4DB8-9C6B-D6C7DFDC589F}" vid="{4A3C46E8-61CC-4603-A589-7422A47A8E4A}"/>
     </a:ext>
   </a:extLst>
 </a:theme>
@@ -25688,7 +26175,7 @@
 </file>
 
 <file path=customXml/itemProps1.xml><?xml version="1.0" encoding="utf-8"?>
-<ds:datastoreItem xmlns:ds="http://schemas.openxmlformats.org/officeDocument/2006/customXml" ds:itemID="{3197C8B3-2F1C-4A86-B4D2-1E826FFDD5C0}">
+<ds:datastoreItem xmlns:ds="http://schemas.openxmlformats.org/officeDocument/2006/customXml" ds:itemID="{9813EA2D-2000-4250-994F-68BB3641A2BD}">
   <ds:schemaRefs>
     <ds:schemaRef ds:uri="http://schemas.openxmlformats.org/officeDocument/2006/bibliography"/>
   </ds:schemaRefs>

</xml_diff>